<commit_message>
Thay đổi bổ xung
Tớ đã thay đổi ,làm bổ xung ,mọi người vào xem và góp thêm ý kiến cho tớ
nhá
</commit_message>
<xml_diff>
--- a/DungVT/QLBV_DacTaYeuCauMucCao(SRD)_DungVT.docx
+++ b/DungVT/QLBV_DacTaYeuCauMucCao(SRD)_DungVT.docx
@@ -10,7 +10,6 @@
           <w:szCs w:val="28"/>
         </w:rPr>
       </w:pPr>
-      <w:bookmarkStart w:id="0" w:name="_GoBack"/>
       <w:r>
         <w:rPr>
           <w:rFonts w:ascii="Cambria" w:hAnsi="Cambria"/>
@@ -87,7 +86,6 @@
           </mc:Fallback>
         </mc:AlternateContent>
       </w:r>
-      <w:bookmarkEnd w:id="0"/>
     </w:p>
     <w:p>
       <w:pPr>
@@ -414,23 +412,13 @@
         </w:rPr>
         <w:t xml:space="preserve"> </w:t>
       </w:r>
-      <w:proofErr w:type="spellStart"/>
-      <w:r>
-        <w:rPr>
-          <w:rFonts w:ascii="Cambria" w:hAnsi="Cambria"/>
-          <w:sz w:val="28"/>
-          <w:szCs w:val="28"/>
-        </w:rPr>
-        <w:t>Nguyễn</w:t>
-      </w:r>
-      <w:proofErr w:type="spellEnd"/>
-      <w:r>
-        <w:rPr>
-          <w:rFonts w:ascii="Cambria" w:hAnsi="Cambria"/>
-          <w:sz w:val="28"/>
-          <w:szCs w:val="28"/>
-        </w:rPr>
-        <w:t xml:space="preserve"> Thị Hiền</w:t>
+      <w:r>
+        <w:rPr>
+          <w:rFonts w:ascii="Cambria" w:hAnsi="Cambria"/>
+          <w:sz w:val="28"/>
+          <w:szCs w:val="28"/>
+        </w:rPr>
+        <w:t>Nguyễn Thị Hiền</w:t>
       </w:r>
     </w:p>
     <w:p>
@@ -460,16 +448,7 @@
           <w:sz w:val="28"/>
           <w:szCs w:val="28"/>
         </w:rPr>
-        <w:t>Ngày lập</w:t>
-      </w:r>
-      <w:proofErr w:type="gramStart"/>
-      <w:r>
-        <w:rPr>
-          <w:rFonts w:ascii="Cambria" w:hAnsi="Cambria"/>
-          <w:sz w:val="28"/>
-          <w:szCs w:val="28"/>
-        </w:rPr>
-        <w:t>:</w:t>
+        <w:t>Ngày lập:</w:t>
       </w:r>
       <w:r>
         <w:rPr>
@@ -478,16 +457,7 @@
           <w:szCs w:val="28"/>
         </w:rPr>
         <w:tab/>
-        <w:t>……</w:t>
-      </w:r>
-      <w:proofErr w:type="gramEnd"/>
-      <w:r>
-        <w:rPr>
-          <w:rFonts w:ascii="Cambria" w:hAnsi="Cambria"/>
-          <w:sz w:val="28"/>
-          <w:szCs w:val="28"/>
-        </w:rPr>
-        <w:t>/……./.……….</w:t>
+        <w:t>……/……./.……….</w:t>
       </w:r>
     </w:p>
     <w:p>
@@ -569,16 +539,7 @@
           <w:sz w:val="28"/>
           <w:szCs w:val="28"/>
         </w:rPr>
-        <w:t>Ngày duyệt</w:t>
-      </w:r>
-      <w:proofErr w:type="gramStart"/>
-      <w:r>
-        <w:rPr>
-          <w:rFonts w:ascii="Cambria" w:hAnsi="Cambria"/>
-          <w:sz w:val="28"/>
-          <w:szCs w:val="28"/>
-        </w:rPr>
-        <w:t>:</w:t>
+        <w:t>Ngày duyệt:</w:t>
       </w:r>
       <w:r>
         <w:rPr>
@@ -587,16 +548,7 @@
           <w:szCs w:val="28"/>
         </w:rPr>
         <w:tab/>
-        <w:t>……</w:t>
-      </w:r>
-      <w:proofErr w:type="gramEnd"/>
-      <w:r>
-        <w:rPr>
-          <w:rFonts w:ascii="Cambria" w:hAnsi="Cambria"/>
-          <w:sz w:val="28"/>
-          <w:szCs w:val="28"/>
-        </w:rPr>
-        <w:t>/……./.………..</w:t>
+        <w:t>……/……./.………..</w:t>
       </w:r>
     </w:p>
     <w:p>
@@ -4942,8 +4894,8 @@
           <w:szCs w:val="28"/>
         </w:rPr>
       </w:pPr>
-      <w:bookmarkStart w:id="1" w:name="_Toc68579070"/>
-      <w:bookmarkStart w:id="2" w:name="_Toc207621212"/>
+      <w:bookmarkStart w:id="0" w:name="_Toc68579070"/>
+      <w:bookmarkStart w:id="1" w:name="_Toc207621212"/>
       <w:r>
         <w:rPr>
           <w:rFonts w:ascii="Cambria" w:hAnsi="Cambria"/>
@@ -4953,16 +4905,16 @@
         <w:lastRenderedPageBreak/>
         <w:t>G</w:t>
       </w:r>
+      <w:bookmarkEnd w:id="0"/>
+      <w:r>
+        <w:rPr>
+          <w:rFonts w:ascii="Cambria" w:hAnsi="Cambria"/>
+          <w:b/>
+          <w:szCs w:val="28"/>
+        </w:rPr>
+        <w:t>IỚI THIỆU CHUNG</w:t>
+      </w:r>
       <w:bookmarkEnd w:id="1"/>
-      <w:r>
-        <w:rPr>
-          <w:rFonts w:ascii="Cambria" w:hAnsi="Cambria"/>
-          <w:b/>
-          <w:szCs w:val="28"/>
-        </w:rPr>
-        <w:t>IỚI THIỆU CHUNG</w:t>
-      </w:r>
-      <w:bookmarkEnd w:id="2"/>
     </w:p>
     <w:p>
       <w:pPr>
@@ -4974,8 +4926,8 @@
           <w:szCs w:val="28"/>
         </w:rPr>
       </w:pPr>
-      <w:bookmarkStart w:id="3" w:name="_Toc68579071"/>
-      <w:bookmarkStart w:id="4" w:name="_Toc207621213"/>
+      <w:bookmarkStart w:id="2" w:name="_Toc68579071"/>
+      <w:bookmarkStart w:id="3" w:name="_Toc207621213"/>
       <w:r>
         <w:rPr>
           <w:rFonts w:ascii="Cambria" w:hAnsi="Cambria"/>
@@ -4984,8 +4936,8 @@
         </w:rPr>
         <w:t>Mục đích</w:t>
       </w:r>
+      <w:bookmarkEnd w:id="2"/>
       <w:bookmarkEnd w:id="3"/>
-      <w:bookmarkEnd w:id="4"/>
     </w:p>
     <w:p>
       <w:pPr>
@@ -4996,7 +4948,7 @@
           <w:szCs w:val="28"/>
         </w:rPr>
       </w:pPr>
-      <w:bookmarkStart w:id="5" w:name="_Toc456598588"/>
+      <w:bookmarkStart w:id="4" w:name="_Toc456598588"/>
       <w:r>
         <w:rPr>
           <w:rFonts w:ascii="Cambria" w:hAnsi="Cambria"/>
@@ -5011,7 +4963,15 @@
           <w:sz w:val="28"/>
           <w:szCs w:val="28"/>
         </w:rPr>
-        <w:t xml:space="preserve"> Quản lý Bệnh viện cho bệnh viện đa khoa y học cổ truyền Hà Nội </w:t>
+        <w:t xml:space="preserve"> Quản lý Bệnh viện cho bệnh viện đa khoa y học cổ truyền Hà Nộ</w:t>
+      </w:r>
+      <w:r>
+        <w:rPr>
+          <w:rFonts w:ascii="Cambria" w:hAnsi="Cambria"/>
+          <w:sz w:val="28"/>
+          <w:szCs w:val="28"/>
+        </w:rPr>
+        <w:t>i</w:t>
       </w:r>
       <w:r>
         <w:rPr>
@@ -5032,29 +4992,19 @@
           <w:szCs w:val="28"/>
         </w:rPr>
       </w:pPr>
-      <w:bookmarkStart w:id="6" w:name="_Toc68579072"/>
-      <w:bookmarkStart w:id="7" w:name="_Toc207621214"/>
+      <w:bookmarkStart w:id="5" w:name="_Toc68579072"/>
+      <w:bookmarkStart w:id="6" w:name="_Toc207621214"/>
+      <w:bookmarkEnd w:id="4"/>
+      <w:r>
+        <w:rPr>
+          <w:rFonts w:ascii="Cambria" w:hAnsi="Cambria"/>
+          <w:sz w:val="28"/>
+          <w:szCs w:val="28"/>
+        </w:rPr>
+        <w:t>Phạm vi</w:t>
+      </w:r>
       <w:bookmarkEnd w:id="5"/>
-      <w:r>
-        <w:rPr>
-          <w:rFonts w:ascii="Cambria" w:hAnsi="Cambria"/>
-          <w:sz w:val="28"/>
-          <w:szCs w:val="28"/>
-        </w:rPr>
-        <w:t xml:space="preserve">Phạm </w:t>
-      </w:r>
-      <w:proofErr w:type="gramStart"/>
-      <w:r>
-        <w:rPr>
-          <w:rFonts w:ascii="Cambria" w:hAnsi="Cambria"/>
-          <w:sz w:val="28"/>
-          <w:szCs w:val="28"/>
-        </w:rPr>
-        <w:t>vi</w:t>
-      </w:r>
       <w:bookmarkEnd w:id="6"/>
-      <w:bookmarkEnd w:id="7"/>
-      <w:proofErr w:type="gramEnd"/>
     </w:p>
     <w:p>
       <w:pPr>
@@ -5069,7 +5019,7 @@
           <w:szCs w:val="28"/>
         </w:rPr>
       </w:pPr>
-      <w:bookmarkStart w:id="8" w:name="_Toc456598589"/>
+      <w:bookmarkStart w:id="7" w:name="_Toc456598589"/>
       <w:r>
         <w:rPr>
           <w:rFonts w:ascii="Cambria" w:hAnsi="Cambria"/>
@@ -5091,8 +5041,8 @@
           <w:szCs w:val="28"/>
         </w:rPr>
       </w:pPr>
-      <w:bookmarkStart w:id="9" w:name="_Toc68579073"/>
-      <w:bookmarkStart w:id="10" w:name="_Toc207621215"/>
+      <w:bookmarkStart w:id="8" w:name="_Toc68579073"/>
+      <w:bookmarkStart w:id="9" w:name="_Toc207621215"/>
       <w:r>
         <w:rPr>
           <w:rFonts w:ascii="Cambria" w:hAnsi="Cambria"/>
@@ -5101,9 +5051,9 @@
         </w:rPr>
         <w:t>Các thuật ngữ, từ viết tắt</w:t>
       </w:r>
+      <w:bookmarkEnd w:id="7"/>
       <w:bookmarkEnd w:id="8"/>
       <w:bookmarkEnd w:id="9"/>
-      <w:bookmarkEnd w:id="10"/>
     </w:p>
     <w:tbl>
       <w:tblPr>
@@ -5601,8 +5551,8 @@
           <w:szCs w:val="28"/>
         </w:rPr>
       </w:pPr>
-      <w:bookmarkStart w:id="11" w:name="_Toc68579074"/>
-      <w:bookmarkStart w:id="12" w:name="_Toc207621216"/>
+      <w:bookmarkStart w:id="10" w:name="_Toc68579074"/>
+      <w:bookmarkStart w:id="11" w:name="_Toc207621216"/>
       <w:r>
         <w:rPr>
           <w:rFonts w:ascii="Cambria" w:hAnsi="Cambria"/>
@@ -5611,8 +5561,8 @@
         </w:rPr>
         <w:t>Tài liệu tham khảo</w:t>
       </w:r>
+      <w:bookmarkEnd w:id="10"/>
       <w:bookmarkEnd w:id="11"/>
-      <w:bookmarkEnd w:id="12"/>
     </w:p>
     <w:tbl>
       <w:tblPr>
@@ -5914,7 +5864,7 @@
           <w:szCs w:val="28"/>
         </w:rPr>
       </w:pPr>
-      <w:bookmarkStart w:id="13" w:name="_Toc207621217"/>
+      <w:bookmarkStart w:id="12" w:name="_Toc207621217"/>
       <w:r>
         <w:rPr>
           <w:rFonts w:ascii="Cambria" w:hAnsi="Cambria"/>
@@ -5923,7 +5873,7 @@
         </w:rPr>
         <w:t>MÔ TẢ CHUNG VỀ SẢN PHẨM</w:t>
       </w:r>
-      <w:bookmarkEnd w:id="13"/>
+      <w:bookmarkEnd w:id="12"/>
     </w:p>
     <w:p>
       <w:pPr>
@@ -6039,7 +5989,7 @@
           <w:sz w:val="28"/>
           <w:szCs w:val="28"/>
         </w:rPr>
-        <w:t xml:space="preserve">các khoa khám bệnh </w:t>
+        <w:t>các khoa khám bệnh</w:t>
       </w:r>
       <w:r>
         <w:rPr>
@@ -6049,6 +5999,16 @@
         </w:rPr>
         <w:t>,</w:t>
       </w:r>
+      <w:r>
+        <w:rPr>
+          <w:rFonts w:ascii="Cambria" w:hAnsi="Cambria"/>
+          <w:sz w:val="28"/>
+          <w:szCs w:val="28"/>
+        </w:rPr>
+        <w:t xml:space="preserve">  </w:t>
+      </w:r>
+      <w:bookmarkStart w:id="13" w:name="_GoBack"/>
+      <w:bookmarkEnd w:id="13"/>
       <w:r>
         <w:rPr>
           <w:rFonts w:ascii="Cambria" w:hAnsi="Cambria"/>
@@ -6104,18 +6064,8 @@
           <w:sz w:val="28"/>
           <w:szCs w:val="28"/>
         </w:rPr>
-        <w:t>kê ,bảo hiểm y tế của bệnh nhân, Quản lý phòng mổ ,…</w:t>
-      </w:r>
-      <w:proofErr w:type="spellStart"/>
-      <w:r>
-        <w:rPr>
-          <w:rFonts w:ascii="Cambria" w:hAnsi="Cambria"/>
-          <w:sz w:val="28"/>
-          <w:szCs w:val="28"/>
-        </w:rPr>
-        <w:t>vv</w:t>
-      </w:r>
-      <w:proofErr w:type="spellEnd"/>
+        <w:t>kê ,bảo hiểm y tế của bệnh nhân, Quản lý phòng mổ ,…vv</w:t>
+      </w:r>
       <w:r>
         <w:rPr>
           <w:rFonts w:ascii="Cambria" w:hAnsi="Cambria"/>
@@ -6330,25 +6280,7 @@
           <w:sz w:val="28"/>
           <w:szCs w:val="28"/>
         </w:rPr>
-        <w:t xml:space="preserve">, tiền sử hồ sơ bệnh </w:t>
-      </w:r>
-      <w:proofErr w:type="gramStart"/>
-      <w:r>
-        <w:rPr>
-          <w:rFonts w:ascii="Cambria" w:hAnsi="Cambria"/>
-          <w:sz w:val="28"/>
-          <w:szCs w:val="28"/>
-        </w:rPr>
-        <w:t>án</w:t>
-      </w:r>
-      <w:proofErr w:type="gramEnd"/>
-      <w:r>
-        <w:rPr>
-          <w:rFonts w:ascii="Cambria" w:hAnsi="Cambria"/>
-          <w:sz w:val="28"/>
-          <w:szCs w:val="28"/>
-        </w:rPr>
-        <w:t xml:space="preserve"> của bệnh nhân…</w:t>
+        <w:t>, tiền sử hồ sơ bệnh án của bệnh nhân…</w:t>
       </w:r>
     </w:p>
     <w:p>
@@ -18724,25 +18656,7 @@
           <w:sz w:val="28"/>
           <w:szCs w:val="28"/>
         </w:rPr>
-        <w:t xml:space="preserve">Hệ thống có thể lưu trữ tới số lượng hàng triệu bản ghi. Tốc độ xử lý dữ liệu phải đạt tối </w:t>
-      </w:r>
-      <w:proofErr w:type="gramStart"/>
-      <w:r>
-        <w:rPr>
-          <w:rFonts w:ascii="Cambria" w:hAnsi="Cambria"/>
-          <w:sz w:val="28"/>
-          <w:szCs w:val="28"/>
-        </w:rPr>
-        <w:t>thiểu  0,1s</w:t>
-      </w:r>
-      <w:proofErr w:type="gramEnd"/>
-      <w:r>
-        <w:rPr>
-          <w:rFonts w:ascii="Cambria" w:hAnsi="Cambria"/>
-          <w:sz w:val="28"/>
-          <w:szCs w:val="28"/>
-        </w:rPr>
-        <w:t>/ chức năng thêm ,sửa ,xóa và ~1s/chức năng thống kê.</w:t>
+        <w:t>Hệ thống có thể lưu trữ tới số lượng hàng triệu bản ghi. Tốc độ xử lý dữ liệu phải đạt tối thiểu  0,1s/ chức năng thêm ,sửa ,xóa và ~1s/chức năng thống kê.</w:t>
       </w:r>
     </w:p>
     <w:p>
@@ -20091,7 +20005,7 @@
           <w:rPr>
             <w:noProof/>
           </w:rPr>
-          <w:t>1</w:t>
+          <w:t>16</w:t>
         </w:r>
         <w:r>
           <w:rPr>

</xml_diff>